<commit_message>
Update CFA / Material descargable
</commit_message>
<xml_diff>
--- a/fuentes/CF03_CFA.docx
+++ b/fuentes/CF03_CFA.docx
@@ -573,7 +573,7 @@
             </w:rPr>
             <w:fldChar w:fldCharType="separate"/>
           </w:r>
-          <w:hyperlink w:anchor="_Toc165043428" w:history="1">
+          <w:hyperlink w:anchor="_Toc165278738" w:history="1">
             <w:r>
               <w:rPr>
                 <w:rStyle w:val="Hipervnculo"/>
@@ -600,7 +600,7 @@
                 <w:noProof/>
                 <w:webHidden/>
               </w:rPr>
-              <w:instrText xml:space="preserve"> PAGEREF _Toc165043428 \h </w:instrText>
+              <w:instrText xml:space="preserve"> PAGEREF _Toc165278738 \h </w:instrText>
             </w:r>
             <w:r>
               <w:rPr>
@@ -647,7 +647,7 @@
               <w14:ligatures w14:val="none"/>
             </w:rPr>
           </w:pPr>
-          <w:hyperlink w:anchor="_Toc165043429" w:history="1">
+          <w:hyperlink w:anchor="_Toc165278739" w:history="1">
             <w:r>
               <w:rPr>
                 <w:rStyle w:val="Hipervnculo"/>
@@ -692,7 +692,7 @@
                 <w:noProof/>
                 <w:webHidden/>
               </w:rPr>
-              <w:instrText xml:space="preserve"> PAGEREF _Toc165043429 \h </w:instrText>
+              <w:instrText xml:space="preserve"> PAGEREF _Toc165278739 \h </w:instrText>
             </w:r>
             <w:r>
               <w:rPr>
@@ -739,7 +739,7 @@
               <w14:ligatures w14:val="none"/>
             </w:rPr>
           </w:pPr>
-          <w:hyperlink w:anchor="_Toc165043430" w:history="1">
+          <w:hyperlink w:anchor="_Toc165278740" w:history="1">
             <w:r>
               <w:rPr>
                 <w:rStyle w:val="Hipervnculo"/>
@@ -784,7 +784,7 @@
                 <w:noProof/>
                 <w:webHidden/>
               </w:rPr>
-              <w:instrText xml:space="preserve"> PAGEREF _Toc165043430 \h </w:instrText>
+              <w:instrText xml:space="preserve"> PAGEREF _Toc165278740 \h </w:instrText>
             </w:r>
             <w:r>
               <w:rPr>
@@ -831,7 +831,7 @@
               <w14:ligatures w14:val="none"/>
             </w:rPr>
           </w:pPr>
-          <w:hyperlink w:anchor="_Toc165043431" w:history="1">
+          <w:hyperlink w:anchor="_Toc165278741" w:history="1">
             <w:r>
               <w:rPr>
                 <w:rStyle w:val="Hipervnculo"/>
@@ -876,7 +876,7 @@
                 <w:noProof/>
                 <w:webHidden/>
               </w:rPr>
-              <w:instrText xml:space="preserve"> PAGEREF _Toc165043431 \h </w:instrText>
+              <w:instrText xml:space="preserve"> PAGEREF _Toc165278741 \h </w:instrText>
             </w:r>
             <w:r>
               <w:rPr>
@@ -923,7 +923,7 @@
               <w14:ligatures w14:val="none"/>
             </w:rPr>
           </w:pPr>
-          <w:hyperlink w:anchor="_Toc165043432" w:history="1">
+          <w:hyperlink w:anchor="_Toc165278742" w:history="1">
             <w:r>
               <w:rPr>
                 <w:rStyle w:val="Hipervnculo"/>
@@ -968,7 +968,7 @@
                 <w:noProof/>
                 <w:webHidden/>
               </w:rPr>
-              <w:instrText xml:space="preserve"> PAGEREF _Toc165043432 \h </w:instrText>
+              <w:instrText xml:space="preserve"> PAGEREF _Toc165278742 \h </w:instrText>
             </w:r>
             <w:r>
               <w:rPr>
@@ -1015,7 +1015,7 @@
               <w14:ligatures w14:val="none"/>
             </w:rPr>
           </w:pPr>
-          <w:hyperlink w:anchor="_Toc165043433" w:history="1">
+          <w:hyperlink w:anchor="_Toc165278743" w:history="1">
             <w:r>
               <w:rPr>
                 <w:rStyle w:val="Hipervnculo"/>
@@ -1060,7 +1060,7 @@
                 <w:noProof/>
                 <w:webHidden/>
               </w:rPr>
-              <w:instrText xml:space="preserve"> PAGEREF _Toc165043433 \h </w:instrText>
+              <w:instrText xml:space="preserve"> PAGEREF _Toc165278743 \h </w:instrText>
             </w:r>
             <w:r>
               <w:rPr>
@@ -1107,7 +1107,7 @@
               <w14:ligatures w14:val="none"/>
             </w:rPr>
           </w:pPr>
-          <w:hyperlink w:anchor="_Toc165043434" w:history="1">
+          <w:hyperlink w:anchor="_Toc165278744" w:history="1">
             <w:r>
               <w:rPr>
                 <w:rStyle w:val="Hipervnculo"/>
@@ -1152,7 +1152,7 @@
                 <w:noProof/>
                 <w:webHidden/>
               </w:rPr>
-              <w:instrText xml:space="preserve"> PAGEREF _Toc165043434 \h </w:instrText>
+              <w:instrText xml:space="preserve"> PAGEREF _Toc165278744 \h </w:instrText>
             </w:r>
             <w:r>
               <w:rPr>
@@ -1198,7 +1198,7 @@
               <w14:ligatures w14:val="none"/>
             </w:rPr>
           </w:pPr>
-          <w:hyperlink w:anchor="_Toc165043435" w:history="1">
+          <w:hyperlink w:anchor="_Toc165278745" w:history="1">
             <w:r>
               <w:rPr>
                 <w:rStyle w:val="Hipervnculo"/>
@@ -1225,7 +1225,7 @@
                 <w:noProof/>
                 <w:webHidden/>
               </w:rPr>
-              <w:instrText xml:space="preserve"> PAGEREF _Toc165043435 \h </w:instrText>
+              <w:instrText xml:space="preserve"> PAGEREF _Toc165278745 \h </w:instrText>
             </w:r>
             <w:r>
               <w:rPr>
@@ -1271,7 +1271,7 @@
               <w14:ligatures w14:val="none"/>
             </w:rPr>
           </w:pPr>
-          <w:hyperlink w:anchor="_Toc165043436" w:history="1">
+          <w:hyperlink w:anchor="_Toc165278746" w:history="1">
             <w:r>
               <w:rPr>
                 <w:rStyle w:val="Hipervnculo"/>
@@ -1298,7 +1298,7 @@
                 <w:noProof/>
                 <w:webHidden/>
               </w:rPr>
-              <w:instrText xml:space="preserve"> PAGEREF _Toc165043436 \h </w:instrText>
+              <w:instrText xml:space="preserve"> PAGEREF _Toc165278746 \h </w:instrText>
             </w:r>
             <w:r>
               <w:rPr>
@@ -1344,7 +1344,7 @@
               <w14:ligatures w14:val="none"/>
             </w:rPr>
           </w:pPr>
-          <w:hyperlink w:anchor="_Toc165043437" w:history="1">
+          <w:hyperlink w:anchor="_Toc165278747" w:history="1">
             <w:r>
               <w:rPr>
                 <w:rStyle w:val="Hipervnculo"/>
@@ -1371,7 +1371,7 @@
                 <w:noProof/>
                 <w:webHidden/>
               </w:rPr>
-              <w:instrText xml:space="preserve"> PAGEREF _Toc165043437 \h </w:instrText>
+              <w:instrText xml:space="preserve"> PAGEREF _Toc165278747 \h </w:instrText>
             </w:r>
             <w:r>
               <w:rPr>
@@ -1417,7 +1417,7 @@
               <w14:ligatures w14:val="none"/>
             </w:rPr>
           </w:pPr>
-          <w:hyperlink w:anchor="_Toc165043438" w:history="1">
+          <w:hyperlink w:anchor="_Toc165278748" w:history="1">
             <w:r>
               <w:rPr>
                 <w:rStyle w:val="Hipervnculo"/>
@@ -1444,7 +1444,7 @@
                 <w:noProof/>
                 <w:webHidden/>
               </w:rPr>
-              <w:instrText xml:space="preserve"> PAGEREF _Toc165043438 \h </w:instrText>
+              <w:instrText xml:space="preserve"> PAGEREF _Toc165278748 \h </w:instrText>
             </w:r>
             <w:r>
               <w:rPr>
@@ -1490,7 +1490,7 @@
               <w14:ligatures w14:val="none"/>
             </w:rPr>
           </w:pPr>
-          <w:hyperlink w:anchor="_Toc165043439" w:history="1">
+          <w:hyperlink w:anchor="_Toc165278749" w:history="1">
             <w:r>
               <w:rPr>
                 <w:rStyle w:val="Hipervnculo"/>
@@ -1517,7 +1517,7 @@
                 <w:noProof/>
                 <w:webHidden/>
               </w:rPr>
-              <w:instrText xml:space="preserve"> PAGEREF _Toc165043439 \h </w:instrText>
+              <w:instrText xml:space="preserve"> PAGEREF _Toc165278749 \h </w:instrText>
             </w:r>
             <w:r>
               <w:rPr>
@@ -1602,7 +1602,7 @@
           <w:color w:val="auto"/>
         </w:rPr>
       </w:pPr>
-      <w:bookmarkStart w:id="0" w:name="_Toc165043428"/>
+      <w:bookmarkStart w:id="0" w:name="_Toc165278738"/>
       <w:r>
         <w:rPr>
           <w:color w:val="auto"/>
@@ -1740,7 +1740,7 @@
           <w:color w:val="auto"/>
         </w:rPr>
       </w:pPr>
-      <w:bookmarkStart w:id="1" w:name="_Toc165043429"/>
+      <w:bookmarkStart w:id="1" w:name="_Toc165278739"/>
       <w:r>
         <w:rPr>
           <w:color w:val="auto"/>
@@ -2241,7 +2241,7 @@
       <w:pPr>
         <w:pStyle w:val="Ttulo1"/>
       </w:pPr>
-      <w:bookmarkStart w:id="2" w:name="_Toc165043430"/>
+      <w:bookmarkStart w:id="2" w:name="_Toc165278740"/>
       <w:r>
         <w:lastRenderedPageBreak/>
         <w:t>Plan de mejoramiento</w:t>
@@ -2552,7 +2552,7 @@
       <w:pPr>
         <w:pStyle w:val="Ttulo1"/>
       </w:pPr>
-      <w:bookmarkStart w:id="3" w:name="_Toc165043431"/>
+      <w:bookmarkStart w:id="3" w:name="_Toc165278741"/>
       <w:r>
         <w:t>Trámites de gestión administrativa</w:t>
       </w:r>
@@ -3125,7 +3125,7 @@
       <w:pPr>
         <w:pStyle w:val="Ttulo1"/>
       </w:pPr>
-      <w:bookmarkStart w:id="4" w:name="_Toc165043432"/>
+      <w:bookmarkStart w:id="4" w:name="_Toc165278742"/>
       <w:r>
         <w:t>Deserciones</w:t>
       </w:r>
@@ -3447,7 +3447,7 @@
       <w:pPr>
         <w:pStyle w:val="Ttulo1"/>
       </w:pPr>
-      <w:bookmarkStart w:id="5" w:name="_Toc165043433"/>
+      <w:bookmarkStart w:id="5" w:name="_Toc165278743"/>
       <w:r>
         <w:t>Alternativas de selección etapa productiva</w:t>
       </w:r>
@@ -3792,7 +3792,7 @@
       <w:pPr>
         <w:pStyle w:val="Ttulo1"/>
       </w:pPr>
-      <w:bookmarkStart w:id="6" w:name="_Toc165043434"/>
+      <w:bookmarkStart w:id="6" w:name="_Toc165278744"/>
       <w:r>
         <w:lastRenderedPageBreak/>
         <w:t>Seguimiento al desarrollo de la etapa productiva</w:t>
@@ -4279,7 +4279,7 @@
           <w:numId w:val="0"/>
         </w:numPr>
       </w:pPr>
-      <w:bookmarkStart w:id="7" w:name="_Toc165043435"/>
+      <w:bookmarkStart w:id="7" w:name="_Toc165278745"/>
       <w:r>
         <w:lastRenderedPageBreak/>
         <w:t>Síntesis</w:t>
@@ -4383,7 +4383,7 @@
         </w:numPr>
         <w:ind w:left="502"/>
       </w:pPr>
-      <w:bookmarkStart w:id="8" w:name="_Toc165043436"/>
+      <w:bookmarkStart w:id="8" w:name="_Toc165278746"/>
       <w:r>
         <w:lastRenderedPageBreak/>
         <w:t>Glosario</w:t>
@@ -4700,7 +4700,7 @@
         </w:numPr>
         <w:ind w:left="502"/>
       </w:pPr>
-      <w:bookmarkStart w:id="9" w:name="_Toc165043437"/>
+      <w:bookmarkStart w:id="9" w:name="_Toc165278747"/>
       <w:r>
         <w:lastRenderedPageBreak/>
         <w:t>Material complementario</w:t>
@@ -4877,7 +4877,7 @@
                 <w:rPr>
                   <w:rStyle w:val="Hipervnculo"/>
                 </w:rPr>
-                <w:t>https://ecoredsena-santander.github.io/SENA_INDUCCION_CF3/downloads/etapa_productiva_aprendices_virtual.pdf</w:t>
+                <w:t>https://ejecuciondelaformacion.sena.edu.co/assets/ejecucion-de-la-formacion/documents/e-pedagogos/Documentos-de-Interes/Etapa%20productiva.pdf</w:t>
               </w:r>
             </w:hyperlink>
           </w:p>
@@ -4900,7 +4900,7 @@
         </w:numPr>
         <w:ind w:left="502"/>
       </w:pPr>
-      <w:bookmarkStart w:id="10" w:name="_Toc165043438"/>
+      <w:bookmarkStart w:id="10" w:name="_Toc165278748"/>
       <w:r>
         <w:t>Referencias bibliográficas</w:t>
       </w:r>
@@ -4917,8 +4917,17 @@
         <w:rPr>
           <w:lang w:val="es-419" w:eastAsia="es-CO"/>
         </w:rPr>
-        <w:t>Ministerio de Educación Nacional. (2016). Formación virtual. http: //www.mineducacion.gov.co/cvn/1665/w3-article-261460.html</w:t>
-      </w:r>
+        <w:t xml:space="preserve">Ministerio de Educación Nacional. (2024). Educación virtual o educación en línea. </w:t>
+      </w:r>
+      <w:hyperlink r:id="rId28" w:history="1">
+        <w:r>
+          <w:rPr>
+            <w:rStyle w:val="Hipervnculo"/>
+            <w:lang w:val="es-419" w:eastAsia="es-CO"/>
+          </w:rPr>
+          <w:t>https://www.mineducacion.gov.co/portal/Educacion-superior/Informacion-Destacada/196492:Educacion-virtual-o-educacion-en-linea</w:t>
+        </w:r>
+      </w:hyperlink>
     </w:p>
     <w:p>
       <w:pPr>
@@ -4999,7 +5008,7 @@
         </w:numPr>
         <w:ind w:left="502"/>
       </w:pPr>
-      <w:bookmarkStart w:id="11" w:name="_Toc165043439"/>
+      <w:bookmarkStart w:id="11" w:name="_Toc165278749"/>
       <w:r>
         <w:lastRenderedPageBreak/>
         <w:t>Créditos</w:t>
@@ -5852,8 +5861,8 @@
       </w:pPr>
     </w:p>
     <w:sectPr>
-      <w:headerReference w:type="default" r:id="rId28"/>
-      <w:footerReference w:type="default" r:id="rId29"/>
+      <w:headerReference w:type="default" r:id="rId29"/>
+      <w:footerReference w:type="default" r:id="rId30"/>
       <w:pgSz w:w="12240" w:h="15840"/>
       <w:pgMar w:top="1701" w:right="1134" w:bottom="1134" w:left="1134" w:header="709" w:footer="737" w:gutter="0"/>
       <w:pgNumType w:start="1"/>
@@ -9564,15 +9573,6 @@
 </file>
 
 <file path=customXml/item1.xml><?xml version="1.0" encoding="utf-8"?>
-<?mso-contentType ?>
-<FormTemplates xmlns="http://schemas.microsoft.com/sharepoint/v3/contenttype/forms">
-  <Display>DocumentLibraryForm</Display>
-  <Edit>DocumentLibraryForm</Edit>
-  <New>DocumentLibraryForm</New>
-</FormTemplates>
-</file>
-
-<file path=customXml/item2.xml><?xml version="1.0" encoding="utf-8"?>
 <ct:contentTypeSchema xmlns:ct="http://schemas.microsoft.com/office/2006/metadata/contentType" xmlns:ma="http://schemas.microsoft.com/office/2006/metadata/properties/metaAttributes" ct:_="" ma:_="" ma:contentTypeName="Documento" ma:contentTypeID="0x01010049282E1EDBE9234EA9E6D38F720E265F" ma:contentTypeVersion="15" ma:contentTypeDescription="Crear nuevo documento." ma:contentTypeScope="" ma:versionID="b31c7aa9eaf043a08b87120b3c4916e3">
   <xsd:schema xmlns:xsd="http://www.w3.org/2001/XMLSchema" xmlns:xs="http://www.w3.org/2001/XMLSchema" xmlns:p="http://schemas.microsoft.com/office/2006/metadata/properties" xmlns:ns2="cb45339b-ced9-4d0d-8f64-77573914d53b" xmlns:ns3="43a3ca16-9c26-4813-b83f-4aec9927b43f" targetNamespace="http://schemas.microsoft.com/office/2006/metadata/properties" ma:root="true" ma:fieldsID="3533d065b04d75c457075bc55f1f5315" ns2:_="" ns3:_="">
     <xsd:import namespace="cb45339b-ced9-4d0d-8f64-77573914d53b"/>
@@ -9807,11 +9807,11 @@
 </ct:contentTypeSchema>
 </file>
 
-<file path=customXml/item3.xml><?xml version="1.0" encoding="utf-8"?>
+<file path=customXml/item2.xml><?xml version="1.0" encoding="utf-8"?>
 <b:Sources xmlns:b="http://schemas.openxmlformats.org/officeDocument/2006/bibliography" xmlns="http://schemas.openxmlformats.org/officeDocument/2006/bibliography" SelectedStyle="\APASixthEditionOfficeOnline.xsl" StyleName="APA" Version="6"/>
 </file>
 
-<file path=customXml/item4.xml><?xml version="1.0" encoding="utf-8"?>
+<file path=customXml/item3.xml><?xml version="1.0" encoding="utf-8"?>
 <p:properties xmlns:p="http://schemas.microsoft.com/office/2006/metadata/properties" xmlns:xsi="http://www.w3.org/2001/XMLSchema-instance" xmlns:pc="http://schemas.microsoft.com/office/infopath/2007/PartnerControls">
   <documentManagement>
     <TaxCatchAll xmlns="cb45339b-ced9-4d0d-8f64-77573914d53b" xsi:nil="true"/>
@@ -9822,15 +9822,16 @@
 </p:properties>
 </file>
 
-<file path=customXml/itemProps1.xml><?xml version="1.0" encoding="utf-8"?>
-<ds:datastoreItem xmlns:ds="http://schemas.openxmlformats.org/officeDocument/2006/customXml" ds:itemID="{D00A4A46-BDBD-48AC-87B9-2BA42D9CC06F}">
-  <ds:schemaRefs>
-    <ds:schemaRef ds:uri="http://schemas.microsoft.com/sharepoint/v3/contenttype/forms"/>
-  </ds:schemaRefs>
-</ds:datastoreItem>
+<file path=customXml/item4.xml><?xml version="1.0" encoding="utf-8"?>
+<?mso-contentType ?>
+<FormTemplates xmlns="http://schemas.microsoft.com/sharepoint/v3/contenttype/forms">
+  <Display>DocumentLibraryForm</Display>
+  <Edit>DocumentLibraryForm</Edit>
+  <New>DocumentLibraryForm</New>
+</FormTemplates>
 </file>
 
-<file path=customXml/itemProps2.xml><?xml version="1.0" encoding="utf-8"?>
+<file path=customXml/itemProps1.xml><?xml version="1.0" encoding="utf-8"?>
 <ds:datastoreItem xmlns:ds="http://schemas.openxmlformats.org/officeDocument/2006/customXml" ds:itemID="{0BC4A0A4-89EA-4C0C-9011-C1B351E892BC}">
   <ds:schemaRefs>
     <ds:schemaRef ds:uri="http://schemas.microsoft.com/office/2006/metadata/contentType"/>
@@ -9849,7 +9850,7 @@
 </ds:datastoreItem>
 </file>
 
-<file path=customXml/itemProps3.xml><?xml version="1.0" encoding="utf-8"?>
+<file path=customXml/itemProps2.xml><?xml version="1.0" encoding="utf-8"?>
 <ds:datastoreItem xmlns:ds="http://schemas.openxmlformats.org/officeDocument/2006/customXml" ds:itemID="{84BE46C4-FF88-494E-9E62-5611F824510F}">
   <ds:schemaRefs>
     <ds:schemaRef ds:uri="http://schemas.openxmlformats.org/officeDocument/2006/bibliography"/>
@@ -9857,7 +9858,7 @@
 </ds:datastoreItem>
 </file>
 
-<file path=customXml/itemProps4.xml><?xml version="1.0" encoding="utf-8"?>
+<file path=customXml/itemProps3.xml><?xml version="1.0" encoding="utf-8"?>
 <ds:datastoreItem xmlns:ds="http://schemas.openxmlformats.org/officeDocument/2006/customXml" ds:itemID="{26259216-AD86-464A-AEAD-95B1F9E17392}">
   <ds:schemaRefs>
     <ds:schemaRef ds:uri="http://schemas.microsoft.com/office/2006/metadata/properties"/>
@@ -9866,4 +9867,12 @@
     <ds:schemaRef ds:uri="43a3ca16-9c26-4813-b83f-4aec9927b43f"/>
   </ds:schemaRefs>
 </ds:datastoreItem>
+</file>
+
+<file path=customXml/itemProps4.xml><?xml version="1.0" encoding="utf-8"?>
+<ds:datastoreItem xmlns:ds="http://schemas.openxmlformats.org/officeDocument/2006/customXml" ds:itemID="{D00A4A46-BDBD-48AC-87B9-2BA42D9CC06F}">
+  <ds:schemaRefs>
+    <ds:schemaRef ds:uri="http://schemas.microsoft.com/sharepoint/v3/contenttype/forms"/>
+  </ds:schemaRefs>
+</ds:datastoreItem>
 </file>
</xml_diff>